<commit_message>
Relatório - Aulas Online
</commit_message>
<xml_diff>
--- a/Relatorio_Projeto_G02.docx
+++ b/Relatorio_Projeto_G02.docx
@@ -420,64 +420,74 @@
         <w:t>nline</w:t>
       </w:r>
       <w:r>
-        <w:t xml:space="preserve">, </w:t>
-      </w:r>
-      <w:r>
-        <w:t xml:space="preserve">possibilita o agendamento de uma aula online, a alteração da informação da mesma e a eliminação. É possível também listar todas as aulas ou escolher </w:t>
-      </w:r>
-      <w:r>
-        <w:t xml:space="preserve">apenas </w:t>
-      </w:r>
-      <w:r>
-        <w:t xml:space="preserve">as aulas agendadas, a decorrer e </w:t>
-      </w:r>
-      <w:r>
-        <w:t>realizadas</w:t>
-      </w:r>
-      <w:r>
-        <w:t xml:space="preserve"> ou </w:t>
-      </w:r>
-      <w:r>
-        <w:t>ainda</w:t>
+        <w:t xml:space="preserve">, possibilita </w:t>
+      </w:r>
+      <w:r>
+        <w:t xml:space="preserve">o </w:t>
+      </w:r>
+      <w:r>
+        <w:t>agendamento de uma aula online, a alteração da informação da mesma e a</w:t>
+      </w:r>
+      <w:r>
+        <w:t xml:space="preserve"> sua</w:t>
+      </w:r>
+      <w:r>
+        <w:t xml:space="preserve"> eliminação. </w:t>
+      </w:r>
+      <w:r>
+        <w:t xml:space="preserve">É possível também listar todas as aulas ou escolher apenas o estado que pretende (agendadas, a decorrer ou realizadas), ou ainda, procurar uma aula em específico a partir do campo da designação, na qual, também é apresentado, para além da aula, os dados relativamente ao número de estudantes presentes na mesma, como, à quantidade de acesso à sua gravação. </w:t>
+      </w:r>
+      <w:r>
+        <w:t xml:space="preserve">Ao </w:t>
+      </w:r>
+      <w:r>
+        <w:t>se agendar</w:t>
+      </w:r>
+      <w:r>
+        <w:t xml:space="preserve"> uma aula</w:t>
+      </w:r>
+      <w:r>
+        <w:t>,</w:t>
+      </w:r>
+      <w:r>
+        <w:t xml:space="preserve"> tem de se escolher qual a hora de início e a partir dessa hora é calculada a hora de fim,</w:t>
+      </w:r>
+      <w:r>
+        <w:t xml:space="preserve"> isto,</w:t>
+      </w:r>
+      <w:r>
+        <w:t xml:space="preserve"> através de um cálculo relacionado com o número de horas da disciplina e pela hora de início inserida anteriormente</w:t>
+      </w:r>
+      <w:r>
+        <w:t>. Existe uma confirmação que</w:t>
+      </w:r>
+      <w:r>
+        <w:t xml:space="preserve"> não possibilita agendar uma aula quando outra aula da mesma UC est</w:t>
+      </w:r>
+      <w:r>
+        <w:t>ivar</w:t>
       </w:r>
       <w:r>
         <w:t xml:space="preserve"> </w:t>
       </w:r>
       <w:r>
-        <w:t>proc</w:t>
-      </w:r>
-      <w:r>
-        <w:t xml:space="preserve">urar pela designação de </w:t>
-      </w:r>
-      <w:r>
-        <w:t>um específico</w:t>
-      </w:r>
-      <w:r>
-        <w:t>. Ao inserir uma aula</w:t>
-      </w:r>
-      <w:r>
-        <w:t xml:space="preserve"> tem de se escolher qual a hora de </w:t>
-      </w:r>
-      <w:r>
-        <w:t>início</w:t>
-      </w:r>
-      <w:r>
-        <w:t xml:space="preserve"> e </w:t>
-      </w:r>
-      <w:r>
-        <w:t>a partir</w:t>
-      </w:r>
-      <w:r>
-        <w:t xml:space="preserve"> dessa hora é calculada a hora de fim, </w:t>
-      </w:r>
-      <w:r>
-        <w:t>através de um cálculo relacionado com o número de horas dessa disciplina</w:t>
-      </w:r>
-      <w:r>
-        <w:t xml:space="preserve"> e pela hora de início inserida anteriormente</w:t>
-      </w:r>
-      <w:r>
-        <w:t>, também não é possivel agendar uma aula quando outra aula da mesma UC esta a decorrer.</w:t>
+        <w:t xml:space="preserve">agendada ou a </w:t>
+      </w:r>
+      <w:r>
+        <w:t>decorrer.</w:t>
+      </w:r>
+      <w:r>
+        <w:t xml:space="preserve"> Outras das </w:t>
+      </w:r>
+      <w:r>
+        <w:lastRenderedPageBreak/>
+        <w:t xml:space="preserve">confirmações durante o processo de agendamento, são a confirmação do código da UC, da designação, e da quantidade restante de horas da </w:t>
+      </w:r>
+      <w:r>
+        <w:t>disciplina</w:t>
+      </w:r>
+      <w:r>
+        <w:t xml:space="preserve">. </w:t>
       </w:r>
     </w:p>
     <w:p>
@@ -508,7 +518,6 @@
     </w:p>
     <w:p>
       <w:r>
-        <w:lastRenderedPageBreak/>
         <w:t>•</w:t>
       </w:r>
       <w:r>

</xml_diff>